<commit_message>
- Bring modding.rtf artifact.txt and ego_item.txt information up to date.
</commit_message>
<xml_diff>
--- a/trunk/unangband/lib/docs/modding.docx
+++ b/trunk/unangband/lib/docs/modding.docx
@@ -4,13 +4,6 @@
   <w:body>
     <w:sdt>
       <w:sdtPr>
-        <w:id w:val="51051515"/>
-        <w:docPartObj>
-          <w:docPartGallery w:val="Table of Contents"/>
-          <w:docPartUnique/>
-        </w:docPartObj>
-      </w:sdtPr>
-      <w:sdtEndPr>
         <w:rPr>
           <w:rFonts w:asciiTheme="minorHAnsi" w:eastAsiaTheme="minorHAnsi" w:hAnsiTheme="minorHAnsi" w:cstheme="minorBidi"/>
           <w:b w:val="0"/>
@@ -20,7 +13,12 @@
           <w:szCs w:val="22"/>
           <w:lang w:val="en-AU"/>
         </w:rPr>
-      </w:sdtEndPr>
+        <w:id w:val="51051515"/>
+        <w:docPartObj>
+          <w:docPartGallery w:val="Table of Contents"/>
+          <w:docPartUnique/>
+        </w:docPartObj>
+      </w:sdtPr>
       <w:sdtContent>
         <w:p>
           <w:pPr>
@@ -2279,7 +2277,10 @@
       </w:r>
       <w:proofErr w:type="spellEnd"/>
       <w:r>
-        <w:t xml:space="preserve"> – it is various easy for a player to modify one or more entries in an edit file to customise the game to their liking, and then progressively change the game so that it becomes a full variant. Outside the </w:t>
+        <w:t xml:space="preserve"> – it is very</w:t>
+      </w:r>
+      <w:r>
+        <w:t xml:space="preserve"> easy for a player to modify one or more entries in an edit file to customise the game to their liking, and then progressively change the game so that it becomes a full variant. Outside the </w:t>
       </w:r>
       <w:proofErr w:type="spellStart"/>
       <w:r>
@@ -2510,9 +2511,12 @@
       </w:r>
       <w:proofErr w:type="spellEnd"/>
       <w:r>
-        <w:t xml:space="preserve"> Mod</w:t>
+        <w:t xml:space="preserve"> </w:t>
       </w:r>
       <w:bookmarkEnd w:id="4"/>
+      <w:r>
+        <w:t>Variant</w:t>
+      </w:r>
     </w:p>
     <w:p>
       <w:pPr>
@@ -3388,7 +3392,13 @@
       </w:r>
       <w:proofErr w:type="spellEnd"/>
       <w:r>
-        <w:t xml:space="preserve"> name has learnt, it can never be found again. Note that this identification requirement corresponds to the old “preserve” mode from </w:t>
+        <w:t xml:space="preserve"> name has learnt</w:t>
+      </w:r>
+      <w:r>
+        <w:t xml:space="preserve"> and subsequently left on a dungeon level</w:t>
+      </w:r>
+      <w:r>
+        <w:t xml:space="preserve">, it can never be found again. Note that this identification requirement corresponds to the old “preserve” mode from </w:t>
       </w:r>
       <w:proofErr w:type="spellStart"/>
       <w:r>
@@ -3406,7 +3416,54 @@
       </w:r>
       <w:proofErr w:type="spellEnd"/>
       <w:r>
-        <w:t xml:space="preserve"> are typically more powerful than the equivalent object or ego item found on the level (permitted power is twice that of an object and one and a third that of an ego item on the equivalent level). </w:t>
+        <w:t xml:space="preserve"> are typically more powerful than the equivalent object or ego ite</w:t>
+      </w:r>
+      <w:r>
+        <w:t xml:space="preserve">m found on the level (permitted </w:t>
+      </w:r>
+      <w:proofErr w:type="spellStart"/>
+      <w:r>
+        <w:t>artifact</w:t>
+      </w:r>
+      <w:proofErr w:type="spellEnd"/>
+      <w:r>
+        <w:t xml:space="preserve"> </w:t>
+      </w:r>
+      <w:r>
+        <w:t>power is twice that of an object and one and a third that of an ego item on the equivalent level</w:t>
+      </w:r>
+      <w:r>
+        <w:t xml:space="preserve"> – see </w:t>
+      </w:r>
+      <w:proofErr w:type="spellStart"/>
+      <w:r>
+        <w:t>randart.c</w:t>
+      </w:r>
+      <w:proofErr w:type="spellEnd"/>
+      <w:r>
+        <w:t xml:space="preserve"> for details of how this is computed</w:t>
+      </w:r>
+      <w:r>
+        <w:t xml:space="preserve"> for </w:t>
+      </w:r>
+      <w:proofErr w:type="spellStart"/>
+      <w:r>
+        <w:t>artifacts</w:t>
+      </w:r>
+      <w:proofErr w:type="spellEnd"/>
+      <w:r>
+        <w:t xml:space="preserve"> and </w:t>
+      </w:r>
+      <w:proofErr w:type="spellStart"/>
+      <w:r>
+        <w:t>object_power</w:t>
+      </w:r>
+      <w:proofErr w:type="spellEnd"/>
+      <w:r>
+        <w:t xml:space="preserve"> in object2.c for others</w:t>
+      </w:r>
+      <w:r>
+        <w:t xml:space="preserve">). </w:t>
       </w:r>
       <w:proofErr w:type="spellStart"/>
       <w:r>
@@ -3516,6 +3573,240 @@
       <w:proofErr w:type="spellEnd"/>
       <w:r>
         <w:t>, are randomly generated.</w:t>
+      </w:r>
+    </w:p>
+    <w:p>
+      <w:r>
+        <w:t xml:space="preserve">Generation of </w:t>
+      </w:r>
+      <w:proofErr w:type="spellStart"/>
+      <w:r>
+        <w:t>artifacts</w:t>
+      </w:r>
+      <w:proofErr w:type="spellEnd"/>
+      <w:r>
+        <w:t xml:space="preserve"> in game occurs in two different places in the code in object2.c, depending on whether the </w:t>
+      </w:r>
+      <w:proofErr w:type="spellStart"/>
+      <w:r>
+        <w:t>artifact</w:t>
+      </w:r>
+      <w:proofErr w:type="spellEnd"/>
+      <w:r>
+        <w:t xml:space="preserve"> is a “special” </w:t>
+      </w:r>
+      <w:proofErr w:type="spellStart"/>
+      <w:r>
+        <w:t>artifact</w:t>
+      </w:r>
+      <w:proofErr w:type="spellEnd"/>
+      <w:r>
+        <w:t xml:space="preserve"> or not. Special </w:t>
+      </w:r>
+      <w:proofErr w:type="spellStart"/>
+      <w:r>
+        <w:t>artifacts</w:t>
+      </w:r>
+      <w:proofErr w:type="spellEnd"/>
+      <w:r>
+        <w:t xml:space="preserve"> are created when the ‘base item’ from object.txt is created according to the standard object creation rules, and ins</w:t>
+      </w:r>
+      <w:r>
+        <w:t xml:space="preserve">tantly turned into an </w:t>
+      </w:r>
+      <w:proofErr w:type="spellStart"/>
+      <w:r>
+        <w:t>artifact</w:t>
+      </w:r>
+      <w:proofErr w:type="spellEnd"/>
+      <w:r>
+        <w:t xml:space="preserve">. This means that every “special” </w:t>
+      </w:r>
+      <w:proofErr w:type="spellStart"/>
+      <w:r>
+        <w:t>artifact</w:t>
+      </w:r>
+      <w:proofErr w:type="spellEnd"/>
+      <w:r>
+        <w:t xml:space="preserve"> needs a corresponding unique object defined in object.txt.</w:t>
+      </w:r>
+    </w:p>
+    <w:p>
+      <w:r>
+        <w:t xml:space="preserve">Otherwise, </w:t>
+      </w:r>
+      <w:proofErr w:type="spellStart"/>
+      <w:r>
+        <w:t>artifacts</w:t>
+      </w:r>
+      <w:proofErr w:type="spellEnd"/>
+      <w:r>
+        <w:t xml:space="preserve"> are created if a created armour or weapon passes several checks, and then all </w:t>
+      </w:r>
+      <w:proofErr w:type="spellStart"/>
+      <w:r>
+        <w:t>artifacts</w:t>
+      </w:r>
+      <w:proofErr w:type="spellEnd"/>
+      <w:r>
+        <w:t xml:space="preserve"> from this file that match the weapon or armour type must pass a rarity test to see if the object in question converts into an </w:t>
+      </w:r>
+      <w:proofErr w:type="spellStart"/>
+      <w:r>
+        <w:t>artifact</w:t>
+      </w:r>
+      <w:proofErr w:type="spellEnd"/>
+      <w:r>
+        <w:t xml:space="preserve">. The match is determined on the </w:t>
+      </w:r>
+      <w:proofErr w:type="spellStart"/>
+      <w:r>
+        <w:t>tval</w:t>
+      </w:r>
+      <w:proofErr w:type="spellEnd"/>
+      <w:r>
+        <w:t xml:space="preserve"> and </w:t>
+      </w:r>
+      <w:proofErr w:type="spellStart"/>
+      <w:r>
+        <w:t>sval</w:t>
+      </w:r>
+      <w:proofErr w:type="spellEnd"/>
+      <w:r>
+        <w:t xml:space="preserve"> values specified for the </w:t>
+      </w:r>
+      <w:proofErr w:type="spellStart"/>
+      <w:r>
+        <w:t>artifact</w:t>
+      </w:r>
+      <w:proofErr w:type="spellEnd"/>
+      <w:r>
+        <w:t xml:space="preserve"> matching a generated base object</w:t>
+      </w:r>
+      <w:r>
+        <w:t xml:space="preserve">, so that deep </w:t>
+      </w:r>
+      <w:proofErr w:type="spellStart"/>
+      <w:r>
+        <w:t>artifacts</w:t>
+      </w:r>
+      <w:proofErr w:type="spellEnd"/>
+      <w:r>
+        <w:t xml:space="preserve"> which depend on shallow base objects are less likely to be created than their rarity suggests.</w:t>
+      </w:r>
+    </w:p>
+    <w:p>
+      <w:r>
+        <w:t xml:space="preserve">Note that monsters with DROP_GOOD and particularly DROP_GREAT are much more likely to carry </w:t>
+      </w:r>
+      <w:proofErr w:type="spellStart"/>
+      <w:r>
+        <w:t>artifacts</w:t>
+      </w:r>
+      <w:proofErr w:type="spellEnd"/>
+      <w:r>
+        <w:t xml:space="preserve"> than other monsters.  This has led to various types of </w:t>
+      </w:r>
+      <w:proofErr w:type="spellStart"/>
+      <w:r>
+        <w:t>artifact</w:t>
+      </w:r>
+      <w:proofErr w:type="spellEnd"/>
+      <w:r>
+        <w:t xml:space="preserve"> scumming behaviour in the past which relies on the fact that </w:t>
+      </w:r>
+      <w:proofErr w:type="spellStart"/>
+      <w:r>
+        <w:t>artifacts</w:t>
+      </w:r>
+      <w:proofErr w:type="spellEnd"/>
+      <w:r>
+        <w:t xml:space="preserve"> cannot be destroyed or picked up by monsters. While cloned and breeding monster offspring no longer c</w:t>
+      </w:r>
+      <w:r>
+        <w:t>arry additional objects to restrict</w:t>
+      </w:r>
+      <w:r>
+        <w:t xml:space="preserve"> </w:t>
+      </w:r>
+      <w:r>
+        <w:t xml:space="preserve">many of this type of </w:t>
+      </w:r>
+      <w:r>
+        <w:t>exploit, it is still possible with various summoned monsters.</w:t>
+      </w:r>
+    </w:p>
+    <w:p>
+      <w:r>
+        <w:t xml:space="preserve">The player can determine an object is an </w:t>
+      </w:r>
+      <w:proofErr w:type="spellStart"/>
+      <w:r>
+        <w:t>artifact</w:t>
+      </w:r>
+      <w:proofErr w:type="spellEnd"/>
+      <w:r>
+        <w:t xml:space="preserve"> in a number of ways: examples include sensing that it is an </w:t>
+      </w:r>
+      <w:proofErr w:type="spellStart"/>
+      <w:r>
+        <w:t>artifact</w:t>
+      </w:r>
+      <w:proofErr w:type="spellEnd"/>
+      <w:r>
+        <w:t xml:space="preserve"> or special item, noting that it cannot be destroyed, seeing that it has a </w:t>
+      </w:r>
+      <w:proofErr w:type="gramStart"/>
+      <w:r>
+        <w:t>Unique</w:t>
+      </w:r>
+      <w:proofErr w:type="gramEnd"/>
+      <w:r>
+        <w:t xml:space="preserve"> rune and identifying the name and recognising it as a name of an </w:t>
+      </w:r>
+      <w:proofErr w:type="spellStart"/>
+      <w:r>
+        <w:t>artifact</w:t>
+      </w:r>
+      <w:proofErr w:type="spellEnd"/>
+      <w:r>
+        <w:t xml:space="preserve"> that they have seen or heard of previously. It is important to be careful of the interaction between item sensing and </w:t>
+      </w:r>
+      <w:proofErr w:type="spellStart"/>
+      <w:r>
+        <w:t>artifact</w:t>
+      </w:r>
+      <w:proofErr w:type="spellEnd"/>
+      <w:r>
+        <w:t xml:space="preserve"> </w:t>
+      </w:r>
+      <w:r>
+        <w:lastRenderedPageBreak/>
+        <w:t xml:space="preserve">“preservation” so that the name of an </w:t>
+      </w:r>
+      <w:proofErr w:type="spellStart"/>
+      <w:r>
+        <w:t>artifact</w:t>
+      </w:r>
+      <w:proofErr w:type="spellEnd"/>
+      <w:r>
+        <w:t xml:space="preserve"> is not learned prior to the player actively identifying the </w:t>
+      </w:r>
+      <w:proofErr w:type="spellStart"/>
+      <w:r>
+        <w:t>artifact</w:t>
+      </w:r>
+      <w:proofErr w:type="spellEnd"/>
+      <w:r>
+        <w:t xml:space="preserve">, and therefore allowing the </w:t>
+      </w:r>
+      <w:proofErr w:type="spellStart"/>
+      <w:r>
+        <w:t>artifact</w:t>
+      </w:r>
+      <w:proofErr w:type="spellEnd"/>
+      <w:r>
+        <w:t xml:space="preserve"> to be lost.</w:t>
       </w:r>
     </w:p>
     <w:p>
@@ -3802,6 +4093,20 @@
     </w:p>
     <w:p>
       <w:pPr>
+        <w:pBdr>
+          <w:top w:val="single" w:sz="4" w:space="1" w:color="auto"/>
+          <w:left w:val="single" w:sz="4" w:space="4" w:color="auto"/>
+          <w:bottom w:val="single" w:sz="4" w:space="1" w:color="auto"/>
+          <w:right w:val="single" w:sz="4" w:space="4" w:color="auto"/>
+        </w:pBdr>
+        <w:spacing w:after="0"/>
+      </w:pPr>
+      <w:r>
+        <w:t>D: description</w:t>
+      </w:r>
+    </w:p>
+    <w:p>
+      <w:pPr>
         <w:pStyle w:val="Heading3"/>
       </w:pPr>
       <w:bookmarkStart w:id="12" w:name="_Toc195414460"/>
@@ -3886,7 +4191,6 @@
     </w:p>
     <w:p>
       <w:r>
-        <w:lastRenderedPageBreak/>
         <w:t xml:space="preserve">'P' is for power information. The items base </w:t>
       </w:r>
       <w:proofErr w:type="spellStart"/>
@@ -3920,6 +4224,17 @@
       <w:r>
         <w:t>are separated by the '|' symbol.</w:t>
       </w:r>
+      <w:r>
+        <w:t xml:space="preserve"> Note that all </w:t>
+      </w:r>
+      <w:proofErr w:type="spellStart"/>
+      <w:r>
+        <w:t>artifacts</w:t>
+      </w:r>
+      <w:proofErr w:type="spellEnd"/>
+      <w:r>
+        <w:t xml:space="preserve"> cannot be destroyed and so implicitly have the IGNORE_ type flags.</w:t>
+      </w:r>
     </w:p>
     <w:p>
       <w:r>
@@ -3964,6 +4279,62 @@
       </w:r>
       <w:r>
         <w:t>ACTIVATE flag.</w:t>
+      </w:r>
+      <w:r>
+        <w:t xml:space="preserve"> </w:t>
+      </w:r>
+      <w:proofErr w:type="spellStart"/>
+      <w:r>
+        <w:t>Artifact</w:t>
+      </w:r>
+      <w:proofErr w:type="spellEnd"/>
+      <w:r>
+        <w:t xml:space="preserve"> weapons with activations can also be inscribed with =A by the player which will mean that the activation is used against the monster that the </w:t>
+      </w:r>
+      <w:proofErr w:type="spellStart"/>
+      <w:r>
+        <w:t>artifact</w:t>
+      </w:r>
+      <w:proofErr w:type="spellEnd"/>
+      <w:r>
+        <w:t xml:space="preserve"> hits, provided the activation has recharged.</w:t>
+      </w:r>
+    </w:p>
+    <w:p>
+      <w:r>
+        <w:t xml:space="preserve">‘D’ is for description. The </w:t>
+      </w:r>
+      <w:proofErr w:type="spellStart"/>
+      <w:r>
+        <w:t>artifact</w:t>
+      </w:r>
+      <w:proofErr w:type="spellEnd"/>
+      <w:r>
+        <w:t xml:space="preserve"> description should provide information about the history and/or owner of the artefact, as opposed </w:t>
+      </w:r>
+      <w:proofErr w:type="spellStart"/>
+      <w:r>
+        <w:t>spoilerish</w:t>
+      </w:r>
+      <w:proofErr w:type="spellEnd"/>
+      <w:r>
+        <w:t xml:space="preserve"> information about its powers. Contrast this with e.g. the </w:t>
+      </w:r>
+      <w:proofErr w:type="spellStart"/>
+      <w:r>
+        <w:t>artifact</w:t>
+      </w:r>
+      <w:proofErr w:type="spellEnd"/>
+      <w:r>
+        <w:t xml:space="preserve"> descriptions in </w:t>
+      </w:r>
+      <w:proofErr w:type="spellStart"/>
+      <w:r>
+        <w:t>T.o.M.E</w:t>
+      </w:r>
+      <w:proofErr w:type="spellEnd"/>
+      <w:r>
+        <w:t>.</w:t>
       </w:r>
     </w:p>
     <w:p>
@@ -3972,6 +4343,7 @@
       </w:pPr>
       <w:bookmarkStart w:id="13" w:name="_Toc195414461"/>
       <w:r>
+        <w:lastRenderedPageBreak/>
         <w:t>Customising this file</w:t>
       </w:r>
       <w:bookmarkEnd w:id="13"/>
@@ -4193,6 +4565,62 @@
       <w:proofErr w:type="spellEnd"/>
       <w:r>
         <w:t xml:space="preserve"> are dropped specifically.</w:t>
+      </w:r>
+    </w:p>
+    <w:p>
+      <w:r>
+        <w:t xml:space="preserve">When designing an </w:t>
+      </w:r>
+      <w:proofErr w:type="spellStart"/>
+      <w:r>
+        <w:t>artifact</w:t>
+      </w:r>
+      <w:proofErr w:type="spellEnd"/>
+      <w:r>
+        <w:t xml:space="preserve">, consider strongly how it will be uniquely useful in the game. There are probably already too many </w:t>
+      </w:r>
+      <w:proofErr w:type="spellStart"/>
+      <w:r>
+        <w:t>artifacts</w:t>
+      </w:r>
+      <w:proofErr w:type="spellEnd"/>
+      <w:r>
+        <w:t xml:space="preserve"> in </w:t>
+      </w:r>
+      <w:proofErr w:type="spellStart"/>
+      <w:r>
+        <w:t>Angband</w:t>
+      </w:r>
+      <w:proofErr w:type="spellEnd"/>
+      <w:r>
+        <w:t xml:space="preserve"> and </w:t>
+      </w:r>
+      <w:proofErr w:type="spellStart"/>
+      <w:r>
+        <w:t>Unangband</w:t>
+      </w:r>
+      <w:proofErr w:type="spellEnd"/>
+      <w:r>
+        <w:t xml:space="preserve">, and additions are likely to be either overpowered or not distinguishable from the large selection already available, or lesser powered ego or magic items. </w:t>
+      </w:r>
+      <w:proofErr w:type="spellStart"/>
+      <w:r>
+        <w:t>Artifacts</w:t>
+      </w:r>
+      <w:proofErr w:type="spellEnd"/>
+      <w:r>
+        <w:t xml:space="preserve"> with a mixture of good abilities with some negative side effects, or interesting activations, are worth considering, as are </w:t>
+      </w:r>
+      <w:proofErr w:type="spellStart"/>
+      <w:r>
+        <w:t>artifact</w:t>
+      </w:r>
+      <w:proofErr w:type="spellEnd"/>
+      <w:r>
+        <w:t xml:space="preserve"> staffs</w:t>
+      </w:r>
+      <w:r>
+        <w:t xml:space="preserve"> or diggers, and armour other than body armour.</w:t>
       </w:r>
     </w:p>
     <w:p>
@@ -4393,49 +4821,49 @@
     </w:p>
     <w:p>
       <w:r>
+        <w:t xml:space="preserve">92: The Spear of </w:t>
+      </w:r>
+      <w:proofErr w:type="spellStart"/>
+      <w:r>
+        <w:t>Melkor</w:t>
+      </w:r>
+      <w:proofErr w:type="spellEnd"/>
+      <w:r>
+        <w:t xml:space="preserve"> (adapted from </w:t>
+      </w:r>
+      <w:proofErr w:type="spellStart"/>
+      <w:r>
+        <w:t>KAngband</w:t>
+      </w:r>
+      <w:proofErr w:type="spellEnd"/>
+      <w:r>
+        <w:t>)</w:t>
+      </w:r>
+    </w:p>
+    <w:p>
+      <w:r>
+        <w:t xml:space="preserve">110: The Beaked Axe of </w:t>
+      </w:r>
+      <w:proofErr w:type="spellStart"/>
+      <w:r>
+        <w:t>Hurin</w:t>
+      </w:r>
+      <w:proofErr w:type="spellEnd"/>
+      <w:r>
+        <w:t xml:space="preserve"> (adapted from </w:t>
+      </w:r>
+      <w:proofErr w:type="spellStart"/>
+      <w:r>
+        <w:t>KAngband</w:t>
+      </w:r>
+      <w:proofErr w:type="spellEnd"/>
+      <w:r>
+        <w:t>)</w:t>
+      </w:r>
+    </w:p>
+    <w:p>
+      <w:r>
         <w:lastRenderedPageBreak/>
-        <w:t xml:space="preserve">92: The Spear of </w:t>
-      </w:r>
-      <w:proofErr w:type="spellStart"/>
-      <w:r>
-        <w:t>Melkor</w:t>
-      </w:r>
-      <w:proofErr w:type="spellEnd"/>
-      <w:r>
-        <w:t xml:space="preserve"> (adapted from </w:t>
-      </w:r>
-      <w:proofErr w:type="spellStart"/>
-      <w:r>
-        <w:t>KAngband</w:t>
-      </w:r>
-      <w:proofErr w:type="spellEnd"/>
-      <w:r>
-        <w:t>)</w:t>
-      </w:r>
-    </w:p>
-    <w:p>
-      <w:r>
-        <w:t xml:space="preserve">110: The Beaked Axe of </w:t>
-      </w:r>
-      <w:proofErr w:type="spellStart"/>
-      <w:r>
-        <w:t>Hurin</w:t>
-      </w:r>
-      <w:proofErr w:type="spellEnd"/>
-      <w:r>
-        <w:t xml:space="preserve"> (adapted from </w:t>
-      </w:r>
-      <w:proofErr w:type="spellStart"/>
-      <w:r>
-        <w:t>KAngband</w:t>
-      </w:r>
-      <w:proofErr w:type="spellEnd"/>
-      <w:r>
-        <w:t>)</w:t>
-      </w:r>
-    </w:p>
-    <w:p>
-      <w:r>
         <w:t xml:space="preserve">123: The Whip of </w:t>
       </w:r>
       <w:proofErr w:type="spellStart"/>
@@ -4642,6 +5070,182 @@
       </w:pPr>
       <w:bookmarkStart w:id="16" w:name="_Toc195414464"/>
       <w:r>
+        <w:t>Overview</w:t>
+      </w:r>
+    </w:p>
+    <w:p>
+      <w:r>
+        <w:t>Ego_item</w:t>
+      </w:r>
+      <w:r>
+        <w:t xml:space="preserve">.txt defines the list of </w:t>
+      </w:r>
+      <w:r>
+        <w:t>ego items</w:t>
+      </w:r>
+      <w:r>
+        <w:t xml:space="preserve"> in the game. An </w:t>
+      </w:r>
+      <w:r>
+        <w:t xml:space="preserve">ego item is an object that has additional flags applied to it beyond that possible by applying runes or spells to the item, without having the power of an </w:t>
+      </w:r>
+      <w:proofErr w:type="spellStart"/>
+      <w:r>
+        <w:t>artifact</w:t>
+      </w:r>
+      <w:proofErr w:type="spellEnd"/>
+      <w:r>
+        <w:t>. Note that it is possible to use runes to upgrade an item to an ego item.</w:t>
+      </w:r>
+    </w:p>
+    <w:p>
+      <w:r>
+        <w:t xml:space="preserve">Ego items are typically more powerful than the equivalent object or found on the level (permitted ego item power is one and a half times that of a equivalent object – see </w:t>
+      </w:r>
+      <w:proofErr w:type="spellStart"/>
+      <w:r>
+        <w:t>object_power</w:t>
+      </w:r>
+      <w:proofErr w:type="spellEnd"/>
+      <w:r>
+        <w:t xml:space="preserve"> in object2.c for details). There is also code to ensure that the ego item reaches a minimum power level if generated, including selection of the appropriate random ego ability and boosting the to hit, to damage, to ac and item </w:t>
+      </w:r>
+      <w:proofErr w:type="spellStart"/>
+      <w:r>
+        <w:t>pval</w:t>
+      </w:r>
+      <w:proofErr w:type="spellEnd"/>
+      <w:r>
+        <w:t xml:space="preserve"> as appropriate.</w:t>
+      </w:r>
+    </w:p>
+    <w:p>
+      <w:r>
+        <w:t xml:space="preserve">Generation of ego items in game occurs in object2.c, </w:t>
+      </w:r>
+      <w:r>
+        <w:t xml:space="preserve">and occur if a created armour or weapon passes several checks, and then all ego items from this file that match the weapon or armour type must pass a rarity test to see if the object in question converts into the ego item. The match is determined on the </w:t>
+      </w:r>
+      <w:proofErr w:type="spellStart"/>
+      <w:r>
+        <w:t>tval</w:t>
+      </w:r>
+      <w:proofErr w:type="spellEnd"/>
+      <w:r>
+        <w:t xml:space="preserve"> and </w:t>
+      </w:r>
+      <w:proofErr w:type="spellStart"/>
+      <w:r>
+        <w:t>sval</w:t>
+      </w:r>
+      <w:proofErr w:type="spellEnd"/>
+      <w:r>
+        <w:t xml:space="preserve"> ranges specified for the ego item matching a generated base object, so that deep ego items which depend on the creation of shallow base objects are less likely to be created than their rarity suggests.</w:t>
+      </w:r>
+    </w:p>
+    <w:p>
+      <w:r>
+        <w:t xml:space="preserve">Note that monsters with DROP_GOOD are much more likely to carry ego items than other monsters, and weapons or armour generated by a DROP_GREAT monster will always at least be an ego item, if there is a corresponding </w:t>
+      </w:r>
+      <w:r>
+        <w:t>match</w:t>
+      </w:r>
+      <w:r>
+        <w:t xml:space="preserve"> for that weapon or armour</w:t>
+      </w:r>
+      <w:r>
+        <w:t xml:space="preserve"> </w:t>
+      </w:r>
+      <w:proofErr w:type="spellStart"/>
+      <w:r>
+        <w:t>tval</w:t>
+      </w:r>
+      <w:proofErr w:type="spellEnd"/>
+      <w:r>
+        <w:t xml:space="preserve"> and</w:t>
+      </w:r>
+      <w:r>
+        <w:t xml:space="preserve"> </w:t>
+      </w:r>
+      <w:proofErr w:type="spellStart"/>
+      <w:r>
+        <w:t>sval</w:t>
+      </w:r>
+      <w:proofErr w:type="spellEnd"/>
+      <w:r>
+        <w:t xml:space="preserve"> in this file.</w:t>
+      </w:r>
+    </w:p>
+    <w:p>
+      <w:r>
+        <w:t xml:space="preserve">The player can determine an object is an ego item in a number of ways: examples include sensing that it is an excellent, superb, ego item or high ego item, or using Rune Magic to determine the number of runes on a weapon or armour. Superb and high ego items are distinguished from excellent and regular ego items, by having a random extra flag as specified in the corresponding ego_item.txt entry. This means that in addition to the flags specified here, that the ego item has a randomly chosen flag from a possible list in </w:t>
+      </w:r>
+      <w:proofErr w:type="spellStart"/>
+      <w:r>
+        <w:t>tables.c</w:t>
+      </w:r>
+      <w:proofErr w:type="spellEnd"/>
+      <w:r>
+        <w:t xml:space="preserve">, corresponding to the value of </w:t>
+      </w:r>
+      <w:proofErr w:type="spellStart"/>
+      <w:r>
+        <w:t>xtra</w:t>
+      </w:r>
+      <w:proofErr w:type="spellEnd"/>
+      <w:r>
+        <w:t>.</w:t>
+      </w:r>
+    </w:p>
+    <w:p>
+      <w:r>
+        <w:lastRenderedPageBreak/>
+        <w:t>Th</w:t>
+      </w:r>
+      <w:r>
+        <w:t>ere is a tier below egos</w:t>
+      </w:r>
+      <w:r>
+        <w:t xml:space="preserve"> for many items, including weapons, armour and lights, called magic items. Magic items are normal items which have the random extra flag only, and no ego abilities. Magic items will sense as excellent items, and appear to be mini-ego items. </w:t>
+      </w:r>
+      <w:r>
+        <w:t>But they do not have a corresponding entry in the ego_item.txt file, and will be generated based on object boost code to ensure that they reach the mandated object power level for the particular level (see object2.c for details). Magic items are used to try to ensure that all weapon, armour and light drops are useful for the current level.</w:t>
+      </w:r>
+    </w:p>
+    <w:p>
+      <w:r>
+        <w:t xml:space="preserve">Some magic items will be generated as racial ego items. These are intermediate again between magic items and ego items. These are distinguished by having an </w:t>
+      </w:r>
+      <w:proofErr w:type="spellStart"/>
+      <w:r>
+        <w:t>xtra</w:t>
+      </w:r>
+      <w:proofErr w:type="spellEnd"/>
+      <w:r>
+        <w:t xml:space="preserve"> flag of 16. Racial ego items are part of an unfinished racial drop system. They have the random flag of a magic item but the negative racial flag they have allows the item to boost its power beyond what is normally permitted on the dungeon level. The racial drop system is intended to have e.g. </w:t>
+      </w:r>
+      <w:proofErr w:type="spellStart"/>
+      <w:r>
+        <w:t>orcs</w:t>
+      </w:r>
+      <w:proofErr w:type="spellEnd"/>
+      <w:r>
+        <w:t xml:space="preserve"> drop </w:t>
+      </w:r>
+      <w:proofErr w:type="spellStart"/>
+      <w:r>
+        <w:t>orcish</w:t>
+      </w:r>
+      <w:proofErr w:type="spellEnd"/>
+      <w:r>
+        <w:t xml:space="preserve"> weapons, armour and ego items, but causes too much of an impact on what equipment is found in the dungeon at this stage.</w:t>
+      </w:r>
+    </w:p>
+    <w:p>
+      <w:pPr>
+        <w:pStyle w:val="Heading3"/>
+      </w:pPr>
+      <w:r>
         <w:t>General notes</w:t>
       </w:r>
       <w:bookmarkEnd w:id="16"/>
@@ -4657,6 +5261,9 @@
       <w:proofErr w:type="spellEnd"/>
       <w:r>
         <w:t>", and must not be changed.</w:t>
+      </w:r>
+      <w:r>
+        <w:t xml:space="preserve"> (This is probably no longer correct).</w:t>
       </w:r>
     </w:p>
     <w:p>
@@ -4881,6 +5488,28 @@
     </w:p>
     <w:p>
       <w:pPr>
+        <w:pBdr>
+          <w:top w:val="single" w:sz="4" w:space="1" w:color="auto"/>
+          <w:left w:val="single" w:sz="4" w:space="4" w:color="auto"/>
+          <w:bottom w:val="single" w:sz="4" w:space="1" w:color="auto"/>
+          <w:right w:val="single" w:sz="4" w:space="4" w:color="auto"/>
+        </w:pBdr>
+        <w:spacing w:after="0"/>
+      </w:pPr>
+      <w:r>
+        <w:t>Y</w:t>
+      </w:r>
+      <w:proofErr w:type="gramStart"/>
+      <w:r>
+        <w:t>:rune</w:t>
+      </w:r>
+      <w:proofErr w:type="gramEnd"/>
+      <w:r>
+        <w:t xml:space="preserve"> type : rune count</w:t>
+      </w:r>
+    </w:p>
+    <w:p>
+      <w:pPr>
         <w:pStyle w:val="Heading3"/>
       </w:pPr>
       <w:bookmarkStart w:id="18" w:name="_Toc195414466"/>
@@ -4907,20 +5536,60 @@
     </w:p>
     <w:p>
       <w:r>
+        <w:t>'X' is for extra information - inventory slot and rating. Slots</w:t>
+      </w:r>
+      <w:r>
+        <w:t xml:space="preserve"> </w:t>
+      </w:r>
+      <w:r>
+        <w:t>range from 23 (for ammunition) to 35 (for boots). Rating affects</w:t>
+      </w:r>
+      <w:r>
+        <w:t xml:space="preserve"> </w:t>
+      </w:r>
+      <w:r>
+        <w:t xml:space="preserve">level feelings.  The </w:t>
+      </w:r>
+      <w:proofErr w:type="spellStart"/>
+      <w:r>
+        <w:t>xtra</w:t>
+      </w:r>
+      <w:proofErr w:type="spellEnd"/>
+      <w:r>
+        <w:t xml:space="preserve"> value determines random extra flags for</w:t>
+      </w:r>
+      <w:r>
+        <w:t xml:space="preserve"> </w:t>
+      </w:r>
+      <w:r>
+        <w:t xml:space="preserve">the ego-item.  </w:t>
+      </w:r>
+      <w:r>
         <w:lastRenderedPageBreak/>
-        <w:t>'X' is for extra information - inventory slot and rating. Slots</w:t>
+        <w:t>Nothing happens with a value of 0, 1 stands for</w:t>
       </w:r>
       <w:r>
         <w:t xml:space="preserve"> </w:t>
       </w:r>
       <w:r>
-        <w:t>range from 23 (for ammunition) to 35 (for boots). Rating affects</w:t>
+        <w:t>"one random extra sustain", 2 is "one random extra resist", and</w:t>
       </w:r>
       <w:r>
         <w:t xml:space="preserve"> </w:t>
       </w:r>
       <w:r>
-        <w:t xml:space="preserve">level feelings.  The </w:t>
+        <w:t xml:space="preserve">3 is </w:t>
+      </w:r>
+      <w:proofErr w:type="gramStart"/>
+      <w:r>
+        <w:t>"one random extra ability"</w:t>
+      </w:r>
+      <w:proofErr w:type="gramEnd"/>
+      <w:r>
+        <w:t>.</w:t>
+      </w:r>
+      <w:r>
+        <w:t xml:space="preserve"> For a full list of </w:t>
       </w:r>
       <w:proofErr w:type="spellStart"/>
       <w:r>
@@ -4928,108 +5597,105 @@
       </w:r>
       <w:proofErr w:type="spellEnd"/>
       <w:r>
-        <w:t xml:space="preserve"> value determines random extra flags for</w:t>
+        <w:t xml:space="preserve"> abilities, see </w:t>
+      </w:r>
+      <w:proofErr w:type="spellStart"/>
+      <w:r>
+        <w:t>tables.c</w:t>
+      </w:r>
+      <w:proofErr w:type="spellEnd"/>
+      <w:r>
+        <w:t>.</w:t>
+      </w:r>
+    </w:p>
+    <w:p>
+      <w:r>
+        <w:t xml:space="preserve">'C' is for creation </w:t>
+      </w:r>
+      <w:r>
+        <w:t>bonuses</w:t>
+      </w:r>
+      <w:r>
+        <w:t xml:space="preserve"> - maximum to-hit, to-dam, to-ac, and</w:t>
       </w:r>
       <w:r>
         <w:t xml:space="preserve"> </w:t>
       </w:r>
-      <w:r>
-        <w:t>the ego-item.  Nothing happens with a value of 0, 1 stands for</w:t>
+      <w:proofErr w:type="spellStart"/>
+      <w:r>
+        <w:t>pval</w:t>
+      </w:r>
+      <w:proofErr w:type="spellEnd"/>
+      <w:r>
+        <w:t>. Cursed ego-items will negate the given value.</w:t>
+      </w:r>
+    </w:p>
+    <w:p>
+      <w:r>
+        <w:t>'W' is for extra information. Depth is the depth the object is</w:t>
       </w:r>
       <w:r>
         <w:t xml:space="preserve"> </w:t>
       </w:r>
       <w:r>
-        <w:t>"one random extra sustain", 2 is "one random extra resist", and</w:t>
+        <w:t>normally found at, rarity determines how common the object is,</w:t>
       </w:r>
       <w:r>
         <w:t xml:space="preserve"> </w:t>
       </w:r>
       <w:r>
-        <w:t xml:space="preserve">3 is </w:t>
-      </w:r>
-      <w:proofErr w:type="gramStart"/>
-      <w:r>
-        <w:t>"one random extra ability"</w:t>
-      </w:r>
-      <w:proofErr w:type="gramEnd"/>
-      <w:r>
-        <w:t>.</w:t>
-      </w:r>
-      <w:r>
-        <w:t xml:space="preserve"> For a full list of </w:t>
-      </w:r>
-      <w:proofErr w:type="spellStart"/>
-      <w:r>
-        <w:t>xtra</w:t>
-      </w:r>
-      <w:proofErr w:type="spellEnd"/>
-      <w:r>
-        <w:t xml:space="preserve"> abilities, see </w:t>
-      </w:r>
-      <w:proofErr w:type="spellStart"/>
-      <w:r>
-        <w:t>tables.c</w:t>
-      </w:r>
-      <w:proofErr w:type="spellEnd"/>
-      <w:r>
-        <w:t>.</w:t>
-      </w:r>
-    </w:p>
-    <w:p>
-      <w:r>
-        <w:t xml:space="preserve">'C' is for creation </w:t>
-      </w:r>
-      <w:r>
-        <w:t>bonuses</w:t>
-      </w:r>
-      <w:r>
-        <w:t xml:space="preserve"> - maximum to-hit, to-dam, to-ac, and</w:t>
+        <w:t>weight is in tenth-pounds and cost is the items value.</w:t>
+      </w:r>
+    </w:p>
+    <w:p>
+      <w:r>
+        <w:t xml:space="preserve">'F' is for flags. </w:t>
+      </w:r>
+      <w:r>
+        <w:t xml:space="preserve">These are </w:t>
+      </w:r>
+      <w:r>
+        <w:t>common to the object.txt, artifact.txt and ego_item.txt files</w:t>
+      </w:r>
+      <w:r>
+        <w:t xml:space="preserve">. </w:t>
+      </w:r>
+      <w:r>
+        <w:t>As many F:</w:t>
       </w:r>
       <w:r>
         <w:t xml:space="preserve"> </w:t>
       </w:r>
-      <w:proofErr w:type="spellStart"/>
-      <w:r>
-        <w:t>pval</w:t>
-      </w:r>
-      <w:proofErr w:type="spellEnd"/>
-      <w:r>
-        <w:t>. Cursed ego-items will negate the given value.</w:t>
-      </w:r>
-    </w:p>
-    <w:p>
-      <w:r>
-        <w:t>'W' is for extra information. Depth is the depth the object is</w:t>
+      <w:r>
+        <w:t>lines may be used as are needed to specify all the flags and flags</w:t>
       </w:r>
       <w:r>
         <w:t xml:space="preserve"> </w:t>
       </w:r>
       <w:r>
-        <w:t>normally found at, rarity determines how common the object is,</w:t>
+        <w:t>are separated by the '|' symbol.</w:t>
+      </w:r>
+    </w:p>
+    <w:p>
+      <w:r>
+        <w:t xml:space="preserve">‘O’ is for </w:t>
+      </w:r>
+      <w:proofErr w:type="gramStart"/>
+      <w:r>
+        <w:t>Obvious</w:t>
+      </w:r>
+      <w:proofErr w:type="gramEnd"/>
+      <w:r>
+        <w:t xml:space="preserve"> flags. These are flags that are learned when the ego item is ‘named’ e.g. when the IDENT_NAME flag is applied. The Obvious flags should be obvious from the ego item name, and be a subset of the ‘F’ flags.</w:t>
       </w:r>
       <w:r>
         <w:t xml:space="preserve"> </w:t>
       </w:r>
       <w:r>
-        <w:t>weight is in tenth-pounds and cost is the items value.</w:t>
-      </w:r>
-    </w:p>
-    <w:p>
-      <w:r>
-        <w:t xml:space="preserve">'F' is for flags. </w:t>
-      </w:r>
-      <w:r>
-        <w:t xml:space="preserve">These are </w:t>
-      </w:r>
-      <w:r>
-        <w:t>common to the object.txt, artifact.txt and ego_item.txt files</w:t>
-      </w:r>
-      <w:r>
-        <w:t xml:space="preserve">. </w:t>
-      </w:r>
-      <w:r>
-        <w:t>As many F:</w:t>
+        <w:t>As many O</w:t>
+      </w:r>
+      <w:r>
+        <w:t>:</w:t>
       </w:r>
       <w:r>
         <w:t xml:space="preserve"> </w:t>
@@ -5046,88 +5712,75 @@
     </w:p>
     <w:p>
       <w:r>
-        <w:t xml:space="preserve">‘O’ is for </w:t>
-      </w:r>
-      <w:proofErr w:type="gramStart"/>
-      <w:r>
-        <w:t>Obvious</w:t>
-      </w:r>
-      <w:proofErr w:type="gramEnd"/>
-      <w:r>
-        <w:t xml:space="preserve"> flags. These are flags that are learned when the ego item is ‘named’ e.g. when the IDENT_NAME flag is applied. The Obvious flags should be obvious from the ego item name, and be a subset of the ‘F’ flags.</w:t>
+        <w:t>'T' is for possible '</w:t>
+      </w:r>
+      <w:proofErr w:type="spellStart"/>
+      <w:r>
+        <w:t>tval</w:t>
+      </w:r>
+      <w:proofErr w:type="spellEnd"/>
+      <w:r>
+        <w:t>' and '</w:t>
+      </w:r>
+      <w:proofErr w:type="spellStart"/>
+      <w:r>
+        <w:t>sval</w:t>
+      </w:r>
+      <w:proofErr w:type="spellEnd"/>
+      <w:r>
+        <w:t>' values of the base-item.</w:t>
       </w:r>
       <w:r>
         <w:t xml:space="preserve"> </w:t>
       </w:r>
       <w:r>
-        <w:t>As many O</w:t>
-      </w:r>
-      <w:r>
-        <w:t>:</w:t>
+        <w:t>Up to three 'T' entries are possible for a single object. The</w:t>
       </w:r>
       <w:r>
         <w:t xml:space="preserve"> </w:t>
       </w:r>
       <w:r>
-        <w:t>lines may be used as are needed to specify all the flags and flags</w:t>
-      </w:r>
+        <w:t xml:space="preserve">ego-item can only be generated from items of this </w:t>
+      </w:r>
+      <w:proofErr w:type="spellStart"/>
+      <w:r>
+        <w:t>tval</w:t>
+      </w:r>
+      <w:proofErr w:type="spellEnd"/>
+      <w:r>
+        <w:t xml:space="preserve">, with </w:t>
+      </w:r>
+      <w:proofErr w:type="spellStart"/>
+      <w:r>
+        <w:t>sval</w:t>
+      </w:r>
+      <w:proofErr w:type="spellEnd"/>
       <w:r>
         <w:t xml:space="preserve"> </w:t>
       </w:r>
       <w:r>
-        <w:t>are separated by the '|' symbol.</w:t>
-      </w:r>
-    </w:p>
-    <w:p>
-      <w:r>
-        <w:t>'T' is for possible '</w:t>
-      </w:r>
-      <w:proofErr w:type="spellStart"/>
-      <w:r>
-        <w:t>tval</w:t>
-      </w:r>
-      <w:proofErr w:type="spellEnd"/>
-      <w:r>
-        <w:t>' and '</w:t>
-      </w:r>
-      <w:proofErr w:type="spellStart"/>
-      <w:r>
-        <w:t>sval</w:t>
-      </w:r>
-      <w:proofErr w:type="spellEnd"/>
-      <w:r>
-        <w:t>' values of the base-item.</w:t>
-      </w:r>
-      <w:r>
-        <w:t xml:space="preserve"> </w:t>
-      </w:r>
-      <w:r>
-        <w:t>Up to three 'T' entries are possible for a single object. The</w:t>
-      </w:r>
-      <w:r>
-        <w:t xml:space="preserve"> </w:t>
-      </w:r>
-      <w:r>
-        <w:t xml:space="preserve">ego-item can only be generated from items of this </w:t>
-      </w:r>
-      <w:proofErr w:type="spellStart"/>
-      <w:r>
-        <w:t>tval</w:t>
-      </w:r>
-      <w:proofErr w:type="spellEnd"/>
-      <w:r>
-        <w:t xml:space="preserve">, with </w:t>
-      </w:r>
-      <w:proofErr w:type="spellStart"/>
-      <w:r>
-        <w:t>sval</w:t>
-      </w:r>
-      <w:proofErr w:type="spellEnd"/>
-      <w:r>
-        <w:t xml:space="preserve"> </w:t>
-      </w:r>
-      <w:r>
         <w:t>in the specified range.</w:t>
+      </w:r>
+    </w:p>
+    <w:p>
+      <w:r>
+        <w:t xml:space="preserve">‘Y’ is for runes. When count number of type of runes are applied to an object, that is permitted to appear as an ego item of the corresponding type, then the object will be converted to this ego item. Objects and ego items which already have a count listed for the number of runes, are treated as having that many runes already, when a </w:t>
+      </w:r>
+      <w:proofErr w:type="spellStart"/>
+      <w:r>
+        <w:t>rune</w:t>
+      </w:r>
+      <w:proofErr w:type="spellEnd"/>
+      <w:r>
+        <w:t xml:space="preserve"> of the same type is applied. This allows runes in particular to be used to upgrade e.g. a weapon of Frost </w:t>
+      </w:r>
+      <w:proofErr w:type="gramStart"/>
+      <w:r>
+        <w:t>to a ‘Frostbite’</w:t>
+      </w:r>
+      <w:proofErr w:type="gramEnd"/>
+      <w:r>
+        <w:t xml:space="preserve"> using two runes of Frost. Note that post conversion, the runes are stripped off, so that the additional rune abilities specified in rune.txt do not apply until a further rune is added again. Ego items will identify as having so many runes of a particular type as listed here even if they do not ‘internally’ have the runes applied.</w:t>
       </w:r>
     </w:p>
     <w:p>
@@ -5136,6 +5789,59 @@
       </w:pPr>
       <w:bookmarkStart w:id="19" w:name="_Toc195414467"/>
       <w:r>
+        <w:t>Customising this file</w:t>
+      </w:r>
+    </w:p>
+    <w:p>
+      <w:r>
+        <w:t xml:space="preserve">There are probably already too many ego items, particularly weapons, in </w:t>
+      </w:r>
+      <w:proofErr w:type="spellStart"/>
+      <w:r>
+        <w:t>Unangband</w:t>
+      </w:r>
+      <w:proofErr w:type="spellEnd"/>
+      <w:r>
+        <w:t>, particularly with the addition of magic items. Care should be taken</w:t>
+      </w:r>
+      <w:r>
+        <w:t xml:space="preserve"> when adding additional ego </w:t>
+      </w:r>
+      <w:proofErr w:type="gramStart"/>
+      <w:r>
+        <w:t>types, that</w:t>
+      </w:r>
+      <w:proofErr w:type="gramEnd"/>
+      <w:r>
+        <w:t xml:space="preserve"> the ego type does not match or exceed the power of an equivalent </w:t>
+      </w:r>
+      <w:proofErr w:type="spellStart"/>
+      <w:r>
+        <w:t>artifact</w:t>
+      </w:r>
+      <w:proofErr w:type="spellEnd"/>
+      <w:r>
+        <w:t xml:space="preserve">. Note that many top end ego items, particularly weapons, do this already. Consider restricting an ego type to a particular subset of armour or equipment that </w:t>
+      </w:r>
+      <w:proofErr w:type="gramStart"/>
+      <w:r>
+        <w:t>make</w:t>
+      </w:r>
+      <w:proofErr w:type="gramEnd"/>
+      <w:r>
+        <w:t xml:space="preserve"> it less useful.</w:t>
+      </w:r>
+    </w:p>
+    <w:p>
+      <w:r>
+        <w:t>Note that due to the way ego items are created, that ego item dragon armour is highly likely, and therefore no ego items for dragon armour should be created.</w:t>
+      </w:r>
+    </w:p>
+    <w:p>
+      <w:pPr>
+        <w:pStyle w:val="Heading3"/>
+      </w:pPr>
+      <w:r>
         <w:t>Credits</w:t>
       </w:r>
       <w:bookmarkEnd w:id="19"/>
@@ -5226,6 +5932,7 @@
     </w:p>
     <w:p>
       <w:r>
+        <w:lastRenderedPageBreak/>
         <w:t>22: Shield of Preservation</w:t>
       </w:r>
     </w:p>
@@ -5332,7 +6039,6 @@
     </w:p>
     <w:p>
       <w:r>
-        <w:lastRenderedPageBreak/>
         <w:t>70: Weapon of Fury (nastier than a Weapon of Extra Attacks, but also aggravates)</w:t>
       </w:r>
     </w:p>
@@ -5414,8 +6120,11 @@
     </w:p>
     <w:p/>
     <w:p>
-      <w:r>
-        <w:t>Flavor.txt entries</w:t>
+      <w:pPr>
+        <w:pStyle w:val="Heading3"/>
+      </w:pPr>
+      <w:r>
+        <w:t>Flavor.txt entry format</w:t>
       </w:r>
     </w:p>
     <w:p>
@@ -5520,14 +6229,10 @@
       </w:r>
       <w:bookmarkEnd w:id="22"/>
     </w:p>
-    <w:p>
-      <w:r>
-        <w:t>=== Understanding monster.txt ===</w:t>
-      </w:r>
-    </w:p>
     <w:p/>
     <w:p>
       <w:r>
+        <w:lastRenderedPageBreak/>
         <w:t xml:space="preserve">This file describes the monster.txt file in the lib\edit folder.  The monster.txt file is used to initialise almost all information about the monster races in the game.  The file is parsed into the monster.raw file in lib\data which is a raw data file which is loaded into memory.  The raw file is created if it does not exist, or if the date on the monster.txt file is later than the raw file.  It is best practise to always delete the raw file if you </w:t>
       </w:r>
     </w:p>
@@ -5592,7 +6297,6 @@
     </w:p>
     <w:p>
       <w:r>
-        <w:lastRenderedPageBreak/>
         <w:t xml:space="preserve">W: </w:t>
       </w:r>
       <w:proofErr w:type="gramStart"/>
@@ -5769,7 +6473,6 @@
     </w:p>
     <w:p>
       <w:r>
-        <w:lastRenderedPageBreak/>
         <w:t>11 - 19 Elementals</w:t>
       </w:r>
     </w:p>
@@ -5892,7 +6595,6 @@
     <w:p/>
     <w:p>
       <w:r>
-        <w:lastRenderedPageBreak/>
         <w:t>'D' is for description. As many D: lines may be used as are needed to describe the monster.</w:t>
       </w:r>
     </w:p>
@@ -6025,7 +6727,6 @@
     <w:p/>
     <w:p>
       <w:r>
-        <w:lastRenderedPageBreak/>
         <w:t>(Note that currently both CHAR_CLEAR and CHAR_MULTI monsters are treated as normal monsters that are just a little hard to see... if you "</w:t>
       </w:r>
       <w:proofErr w:type="spellStart"/>
@@ -6194,6 +6895,7 @@
     </w:p>
     <w:p>
       <w:r>
+        <w:lastRenderedPageBreak/>
         <w:t xml:space="preserve">Y: </w:t>
       </w:r>
       <w:proofErr w:type="spellStart"/>
@@ -6294,209 +6996,208 @@
     <w:p/>
     <w:p>
       <w:r>
+        <w:t>D - Black        w - White          s - Gray          o - Orange</w:t>
+      </w:r>
+    </w:p>
+    <w:p>
+      <w:r>
+        <w:t>r - Red          g - Green          b - Blue          u - Brown</w:t>
+      </w:r>
+    </w:p>
+    <w:p>
+      <w:r>
+        <w:t>d - Dark Gray    W - Light Gray     v - Violet        y - Yellow</w:t>
+      </w:r>
+    </w:p>
+    <w:p>
+      <w:r>
+        <w:t>R - Light Red    G - Light Green    B - Light Blue    U - Light Brown</w:t>
+      </w:r>
+    </w:p>
+    <w:p/>
+    <w:p>
+      <w:r>
+        <w:t xml:space="preserve">'I' is for basic information. The </w:t>
+      </w:r>
+      <w:proofErr w:type="spellStart"/>
+      <w:r>
+        <w:t>tval</w:t>
+      </w:r>
+      <w:proofErr w:type="spellEnd"/>
+      <w:r>
+        <w:t xml:space="preserve"> is for the type of item, the</w:t>
+      </w:r>
+    </w:p>
+    <w:p>
+      <w:proofErr w:type="spellStart"/>
+      <w:proofErr w:type="gramStart"/>
+      <w:r>
+        <w:t>sval</w:t>
+      </w:r>
+      <w:proofErr w:type="spellEnd"/>
+      <w:proofErr w:type="gramEnd"/>
+      <w:r>
+        <w:t xml:space="preserve"> identifies the subtype and the </w:t>
+      </w:r>
+      <w:proofErr w:type="spellStart"/>
+      <w:r>
+        <w:t>pval</w:t>
+      </w:r>
+      <w:proofErr w:type="spellEnd"/>
+      <w:r>
+        <w:t xml:space="preserve"> indicates the amount of</w:t>
+      </w:r>
+    </w:p>
+    <w:p>
+      <w:proofErr w:type="gramStart"/>
+      <w:r>
+        <w:t>effect</w:t>
+      </w:r>
+      <w:proofErr w:type="gramEnd"/>
+      <w:r>
+        <w:t xml:space="preserve"> the item has, if applicable. </w:t>
+      </w:r>
+    </w:p>
+    <w:p/>
+    <w:p>
+      <w:r>
+        <w:t>'W' is for extra information. Depth is the depth the object is</w:t>
+      </w:r>
+    </w:p>
+    <w:p>
+      <w:proofErr w:type="gramStart"/>
+      <w:r>
+        <w:t>normally</w:t>
+      </w:r>
+      <w:proofErr w:type="gramEnd"/>
+      <w:r>
+        <w:t xml:space="preserve"> found at, rarity determines how </w:t>
+      </w:r>
+      <w:proofErr w:type="spellStart"/>
+      <w:r>
+        <w:t>commoAn</w:t>
+      </w:r>
+      <w:proofErr w:type="spellEnd"/>
+      <w:r>
+        <w:t xml:space="preserve"> the object is,</w:t>
+      </w:r>
+    </w:p>
+    <w:p>
+      <w:proofErr w:type="gramStart"/>
+      <w:r>
+        <w:t>weight</w:t>
+      </w:r>
+      <w:proofErr w:type="gramEnd"/>
+      <w:r>
+        <w:t xml:space="preserve"> is in tenth-pounds and cost is the items value.</w:t>
+      </w:r>
+    </w:p>
+    <w:p/>
+    <w:p>
+      <w:r>
+        <w:t xml:space="preserve">'P' is for power information. The items base </w:t>
+      </w:r>
+      <w:proofErr w:type="spellStart"/>
+      <w:r>
+        <w:t>armor</w:t>
+      </w:r>
+      <w:proofErr w:type="spellEnd"/>
+      <w:r>
+        <w:t xml:space="preserve"> class, its base</w:t>
+      </w:r>
+    </w:p>
+    <w:p>
+      <w:proofErr w:type="gramStart"/>
+      <w:r>
+        <w:t>damage</w:t>
+      </w:r>
+      <w:proofErr w:type="gramEnd"/>
+      <w:r>
+        <w:t xml:space="preserve"> and pluses to-hit, to-dam and to-ac.</w:t>
+      </w:r>
+    </w:p>
+    <w:p/>
+    <w:p>
+      <w:r>
+        <w:t>'A' is for allocation - depth and rarity, in pairs. This allows an</w:t>
+      </w:r>
+    </w:p>
+    <w:p>
+      <w:proofErr w:type="gramStart"/>
+      <w:r>
         <w:lastRenderedPageBreak/>
-        <w:t>D - Black        w - White          s - Gray          o - Orange</w:t>
-      </w:r>
-    </w:p>
-    <w:p>
-      <w:r>
-        <w:t>r - Red          g - Green          b - Blue          u - Brown</w:t>
-      </w:r>
-    </w:p>
-    <w:p>
-      <w:r>
-        <w:t>d - Dark Gray    W - Light Gray     v - Violet        y - Yellow</w:t>
-      </w:r>
-    </w:p>
-    <w:p>
-      <w:r>
-        <w:t>R - Light Red    G - Light Green    B - Light Blue    U - Light Brown</w:t>
+        <w:t>item</w:t>
+      </w:r>
+      <w:proofErr w:type="gramEnd"/>
+      <w:r>
+        <w:t xml:space="preserve"> to have multiple natural depths and rarities. It is used to</w:t>
+      </w:r>
+    </w:p>
+    <w:p>
+      <w:proofErr w:type="gramStart"/>
+      <w:r>
+        <w:t>ensure</w:t>
+      </w:r>
+      <w:proofErr w:type="gramEnd"/>
+      <w:r>
+        <w:t xml:space="preserve"> that certain vital items such as food and identify scrolls</w:t>
+      </w:r>
+    </w:p>
+    <w:p>
+      <w:proofErr w:type="gramStart"/>
+      <w:r>
+        <w:t>are</w:t>
+      </w:r>
+      <w:proofErr w:type="gramEnd"/>
+      <w:r>
+        <w:t xml:space="preserve"> found throughout the dungeon.</w:t>
       </w:r>
     </w:p>
     <w:p/>
     <w:p>
       <w:r>
-        <w:t xml:space="preserve">'I' is for basic information. The </w:t>
-      </w:r>
-      <w:proofErr w:type="spellStart"/>
-      <w:r>
-        <w:t>tval</w:t>
-      </w:r>
-      <w:proofErr w:type="spellEnd"/>
-      <w:r>
-        <w:t xml:space="preserve"> is for the type of item, the</w:t>
-      </w:r>
-    </w:p>
-    <w:p>
-      <w:proofErr w:type="spellStart"/>
-      <w:proofErr w:type="gramStart"/>
-      <w:r>
-        <w:t>sval</w:t>
-      </w:r>
-      <w:proofErr w:type="spellEnd"/>
-      <w:proofErr w:type="gramEnd"/>
-      <w:r>
-        <w:t xml:space="preserve"> identifies the subtype and the </w:t>
-      </w:r>
-      <w:proofErr w:type="spellStart"/>
-      <w:r>
-        <w:t>pval</w:t>
-      </w:r>
-      <w:proofErr w:type="spellEnd"/>
-      <w:r>
-        <w:t xml:space="preserve"> indicates the amount of</w:t>
-      </w:r>
-    </w:p>
-    <w:p>
-      <w:proofErr w:type="gramStart"/>
-      <w:r>
-        <w:t>effect</w:t>
-      </w:r>
-      <w:proofErr w:type="gramEnd"/>
-      <w:r>
-        <w:t xml:space="preserve"> the item has, if applicable. </w:t>
+        <w:t>Now identify scrolls are not found throughout the dungeon... however</w:t>
+      </w:r>
+    </w:p>
+    <w:p>
+      <w:proofErr w:type="gramStart"/>
+      <w:r>
+        <w:t>detect</w:t>
+      </w:r>
+      <w:proofErr w:type="gramEnd"/>
+      <w:r>
+        <w:t xml:space="preserve"> magic scrolls are. Identify scrolls and *identify scrolls</w:t>
+      </w:r>
+    </w:p>
+    <w:p>
+      <w:proofErr w:type="gramStart"/>
+      <w:r>
+        <w:t>are</w:t>
+      </w:r>
+      <w:proofErr w:type="gramEnd"/>
+      <w:r>
+        <w:t xml:space="preserve"> much rarer. Items of detect magic and detect curse are as frequent</w:t>
+      </w:r>
+    </w:p>
+    <w:p>
+      <w:proofErr w:type="gramStart"/>
+      <w:r>
+        <w:t>as</w:t>
+      </w:r>
+      <w:proofErr w:type="gramEnd"/>
+      <w:r>
+        <w:t xml:space="preserve"> the old identify scrolls.</w:t>
       </w:r>
     </w:p>
     <w:p/>
     <w:p>
       <w:r>
-        <w:t>'W' is for extra information. Depth is the depth the object is</w:t>
-      </w:r>
-    </w:p>
-    <w:p>
-      <w:proofErr w:type="gramStart"/>
-      <w:r>
-        <w:t>normally</w:t>
-      </w:r>
-      <w:proofErr w:type="gramEnd"/>
-      <w:r>
-        <w:t xml:space="preserve"> found at, rarity determines how </w:t>
-      </w:r>
-      <w:proofErr w:type="spellStart"/>
-      <w:r>
-        <w:t>commoAn</w:t>
-      </w:r>
-      <w:proofErr w:type="spellEnd"/>
-      <w:r>
-        <w:t xml:space="preserve"> the object is,</w:t>
-      </w:r>
-    </w:p>
-    <w:p>
-      <w:proofErr w:type="gramStart"/>
-      <w:r>
-        <w:t>weight</w:t>
-      </w:r>
-      <w:proofErr w:type="gramEnd"/>
-      <w:r>
-        <w:t xml:space="preserve"> is in tenth-pounds and cost is the items value.</w:t>
-      </w:r>
-    </w:p>
-    <w:p/>
-    <w:p>
-      <w:r>
-        <w:t xml:space="preserve">'P' is for power information. The items base </w:t>
-      </w:r>
-      <w:proofErr w:type="spellStart"/>
-      <w:r>
-        <w:t>armor</w:t>
-      </w:r>
-      <w:proofErr w:type="spellEnd"/>
-      <w:r>
-        <w:t xml:space="preserve"> class, its base</w:t>
-      </w:r>
-    </w:p>
-    <w:p>
-      <w:proofErr w:type="gramStart"/>
-      <w:r>
-        <w:t>damage</w:t>
-      </w:r>
-      <w:proofErr w:type="gramEnd"/>
-      <w:r>
-        <w:t xml:space="preserve"> and pluses to-hit, to-dam and to-ac.</w:t>
-      </w:r>
-    </w:p>
-    <w:p/>
-    <w:p>
-      <w:r>
-        <w:t>'A' is for allocation - depth and rarity, in pairs. This allows an</w:t>
-      </w:r>
-    </w:p>
-    <w:p>
-      <w:proofErr w:type="gramStart"/>
-      <w:r>
-        <w:t>item</w:t>
-      </w:r>
-      <w:proofErr w:type="gramEnd"/>
-      <w:r>
-        <w:t xml:space="preserve"> to have multiple natural depths and rarities. It is used to</w:t>
-      </w:r>
-    </w:p>
-    <w:p>
-      <w:proofErr w:type="gramStart"/>
-      <w:r>
-        <w:t>ensure</w:t>
-      </w:r>
-      <w:proofErr w:type="gramEnd"/>
-      <w:r>
-        <w:t xml:space="preserve"> that certain vital items such as food and identify scrolls</w:t>
-      </w:r>
-    </w:p>
-    <w:p>
-      <w:proofErr w:type="gramStart"/>
-      <w:r>
-        <w:t>are</w:t>
-      </w:r>
-      <w:proofErr w:type="gramEnd"/>
-      <w:r>
-        <w:t xml:space="preserve"> found throughout the dungeon.</w:t>
-      </w:r>
-    </w:p>
-    <w:p/>
-    <w:p>
-      <w:r>
-        <w:t>Now identify scrolls are not found throughout the dungeon... however</w:t>
-      </w:r>
-    </w:p>
-    <w:p>
-      <w:proofErr w:type="gramStart"/>
-      <w:r>
-        <w:t>detect</w:t>
-      </w:r>
-      <w:proofErr w:type="gramEnd"/>
-      <w:r>
-        <w:t xml:space="preserve"> magic scrolls are. Identify scrolls and *identify scrolls</w:t>
-      </w:r>
-    </w:p>
-    <w:p>
-      <w:proofErr w:type="gramStart"/>
-      <w:r>
-        <w:t>are</w:t>
-      </w:r>
-      <w:proofErr w:type="gramEnd"/>
-      <w:r>
-        <w:t xml:space="preserve"> much rarer. Items of detect magic and detect curse are as frequent</w:t>
-      </w:r>
-    </w:p>
-    <w:p>
-      <w:proofErr w:type="gramStart"/>
-      <w:r>
-        <w:t>as</w:t>
-      </w:r>
-      <w:proofErr w:type="gramEnd"/>
-      <w:r>
-        <w:t xml:space="preserve"> the old identify scrolls.</w:t>
-      </w:r>
-    </w:p>
-    <w:p/>
-    <w:p>
-      <w:r>
         <w:t>Staves of perception are replaced by staves of detect curse. Rods of</w:t>
       </w:r>
     </w:p>
     <w:p>
       <w:proofErr w:type="gramStart"/>
       <w:r>
-        <w:lastRenderedPageBreak/>
         <w:t>perception</w:t>
       </w:r>
       <w:proofErr w:type="gramEnd"/>
@@ -6627,6 +7328,7 @@
     </w:p>
     <w:p>
       <w:r>
+        <w:lastRenderedPageBreak/>
         <w:t>M</w:t>
       </w:r>
       <w:proofErr w:type="gramStart"/>
@@ -6727,127 +7429,127 @@
     <w:p>
       <w:proofErr w:type="gramStart"/>
       <w:r>
+        <w:t>dexterity</w:t>
+      </w:r>
+      <w:proofErr w:type="gramEnd"/>
+      <w:r>
+        <w:t>, constitution, charisma, agility, size.</w:t>
+      </w:r>
+    </w:p>
+    <w:p/>
+    <w:p>
+      <w:r>
+        <w:t>'C' is for the base skills - disarming, magic devices, saving throws,</w:t>
+      </w:r>
+    </w:p>
+    <w:p>
+      <w:proofErr w:type="gramStart"/>
+      <w:r>
+        <w:t>stealth</w:t>
+      </w:r>
+      <w:proofErr w:type="gramEnd"/>
+      <w:r>
+        <w:t>, searching ability, digging, to hit (throws), to hit (normal),</w:t>
+      </w:r>
+    </w:p>
+    <w:p>
+      <w:proofErr w:type="gramStart"/>
+      <w:r>
+        <w:t>to</w:t>
+      </w:r>
+      <w:proofErr w:type="gramEnd"/>
+      <w:r>
+        <w:t xml:space="preserve"> hit (bows).</w:t>
+      </w:r>
+    </w:p>
+    <w:p/>
+    <w:p>
+      <w:r>
+        <w:t>'X' is for the skill modifiers - disarming, magic devices, saving</w:t>
+      </w:r>
+    </w:p>
+    <w:p>
+      <w:proofErr w:type="gramStart"/>
+      <w:r>
+        <w:t>throws</w:t>
+      </w:r>
+      <w:proofErr w:type="gramEnd"/>
+      <w:r>
+        <w:t>, stealth, searching ability, digging, to hit (throws), to hit</w:t>
+      </w:r>
+    </w:p>
+    <w:p>
+      <w:r>
+        <w:t>(</w:t>
+      </w:r>
+      <w:proofErr w:type="gramStart"/>
+      <w:r>
+        <w:t>normal</w:t>
+      </w:r>
+      <w:proofErr w:type="gramEnd"/>
+      <w:r>
+        <w:t>), to hit (bows).  The modifiers are added to the base skill</w:t>
+      </w:r>
+    </w:p>
+    <w:p>
+      <w:proofErr w:type="gramStart"/>
+      <w:r>
+        <w:t>every</w:t>
+      </w:r>
+      <w:proofErr w:type="gramEnd"/>
+      <w:r>
+        <w:t xml:space="preserve"> ten levels.</w:t>
+      </w:r>
+    </w:p>
+    <w:p/>
+    <w:p>
+      <w:r>
+        <w:t xml:space="preserve">'I' is for extra info - experience factor in percent, </w:t>
+      </w:r>
+    </w:p>
+    <w:p>
+      <w:proofErr w:type="gramStart"/>
+      <w:r>
+        <w:t>base</w:t>
+      </w:r>
+      <w:proofErr w:type="gramEnd"/>
+      <w:r>
+        <w:t xml:space="preserve"> chance for pseudo-id (smaller is better),</w:t>
+      </w:r>
+    </w:p>
+    <w:p>
+      <w:proofErr w:type="gramStart"/>
+      <w:r>
+        <w:t>level</w:t>
+      </w:r>
+      <w:proofErr w:type="gramEnd"/>
+      <w:r>
+        <w:t xml:space="preserve"> dependent divisor for the pseudo-id chance, type of sensing</w:t>
+      </w:r>
+    </w:p>
+    <w:p>
+      <w:r>
+        <w:t>(</w:t>
+      </w:r>
+      <w:proofErr w:type="gramStart"/>
+      <w:r>
+        <w:t>see</w:t>
+      </w:r>
+      <w:proofErr w:type="gramEnd"/>
+      <w:r>
+        <w:t xml:space="preserve"> object2.c), sense squared.</w:t>
+      </w:r>
+    </w:p>
+    <w:p/>
+    <w:p>
+      <w:r>
+        <w:t>'A' is for attack info - maximum possible number of attacks, minimum</w:t>
+      </w:r>
+    </w:p>
+    <w:p>
+      <w:proofErr w:type="gramStart"/>
+      <w:r>
         <w:lastRenderedPageBreak/>
-        <w:t>dexterity</w:t>
-      </w:r>
-      <w:proofErr w:type="gramEnd"/>
-      <w:r>
-        <w:t>, constitution, charisma, agility, size.</w:t>
-      </w:r>
-    </w:p>
-    <w:p/>
-    <w:p>
-      <w:r>
-        <w:t>'C' is for the base skills - disarming, magic devices, saving throws,</w:t>
-      </w:r>
-    </w:p>
-    <w:p>
-      <w:proofErr w:type="gramStart"/>
-      <w:r>
-        <w:t>stealth</w:t>
-      </w:r>
-      <w:proofErr w:type="gramEnd"/>
-      <w:r>
-        <w:t>, searching ability, digging, to hit (throws), to hit (normal),</w:t>
-      </w:r>
-    </w:p>
-    <w:p>
-      <w:proofErr w:type="gramStart"/>
-      <w:r>
-        <w:t>to</w:t>
-      </w:r>
-      <w:proofErr w:type="gramEnd"/>
-      <w:r>
-        <w:t xml:space="preserve"> hit (bows).</w:t>
-      </w:r>
-    </w:p>
-    <w:p/>
-    <w:p>
-      <w:r>
-        <w:t>'X' is for the skill modifiers - disarming, magic devices, saving</w:t>
-      </w:r>
-    </w:p>
-    <w:p>
-      <w:proofErr w:type="gramStart"/>
-      <w:r>
-        <w:t>throws</w:t>
-      </w:r>
-      <w:proofErr w:type="gramEnd"/>
-      <w:r>
-        <w:t>, stealth, searching ability, digging, to hit (throws), to hit</w:t>
-      </w:r>
-    </w:p>
-    <w:p>
-      <w:r>
-        <w:t>(</w:t>
-      </w:r>
-      <w:proofErr w:type="gramStart"/>
-      <w:r>
-        <w:t>normal</w:t>
-      </w:r>
-      <w:proofErr w:type="gramEnd"/>
-      <w:r>
-        <w:t>), to hit (bows).  The modifiers are added to the base skill</w:t>
-      </w:r>
-    </w:p>
-    <w:p>
-      <w:proofErr w:type="gramStart"/>
-      <w:r>
-        <w:t>every</w:t>
-      </w:r>
-      <w:proofErr w:type="gramEnd"/>
-      <w:r>
-        <w:t xml:space="preserve"> ten levels.</w:t>
-      </w:r>
-    </w:p>
-    <w:p/>
-    <w:p>
-      <w:r>
-        <w:t xml:space="preserve">'I' is for extra info - experience factor in percent, </w:t>
-      </w:r>
-    </w:p>
-    <w:p>
-      <w:proofErr w:type="gramStart"/>
-      <w:r>
-        <w:t>base</w:t>
-      </w:r>
-      <w:proofErr w:type="gramEnd"/>
-      <w:r>
-        <w:t xml:space="preserve"> chance for pseudo-id (smaller is better),</w:t>
-      </w:r>
-    </w:p>
-    <w:p>
-      <w:proofErr w:type="gramStart"/>
-      <w:r>
-        <w:t>level</w:t>
-      </w:r>
-      <w:proofErr w:type="gramEnd"/>
-      <w:r>
-        <w:t xml:space="preserve"> dependent divisor for the pseudo-id chance, type of sensing</w:t>
-      </w:r>
-    </w:p>
-    <w:p>
-      <w:r>
-        <w:t>(</w:t>
-      </w:r>
-      <w:proofErr w:type="gramStart"/>
-      <w:r>
-        <w:t>see</w:t>
-      </w:r>
-      <w:proofErr w:type="gramEnd"/>
-      <w:r>
-        <w:t xml:space="preserve"> object2.c), sense squared.</w:t>
-      </w:r>
-    </w:p>
-    <w:p/>
-    <w:p>
-      <w:r>
-        <w:t>'A' is for attack info - maximum possible number of attacks, minimum</w:t>
-      </w:r>
-    </w:p>
-    <w:p>
-      <w:proofErr w:type="gramStart"/>
-      <w:r>
         <w:t>weapon</w:t>
       </w:r>
       <w:proofErr w:type="gramEnd"/>
@@ -7237,6 +7939,7 @@
     <w:p>
       <w:proofErr w:type="gramStart"/>
       <w:r>
+        <w:lastRenderedPageBreak/>
         <w:t>in</w:t>
       </w:r>
       <w:proofErr w:type="gramEnd"/>
@@ -7458,6 +8161,7 @@
     <w:p>
       <w:proofErr w:type="gramStart"/>
       <w:r>
+        <w:lastRenderedPageBreak/>
         <w:t>second</w:t>
       </w:r>
       <w:proofErr w:type="gramEnd"/>
@@ -7524,110 +8228,110 @@
     <w:p>
       <w:proofErr w:type="gramStart"/>
       <w:r>
+        <w:t>and</w:t>
+      </w:r>
+      <w:proofErr w:type="gramEnd"/>
+      <w:r>
+        <w:t xml:space="preserve"> the increase in spell effect based on player level.</w:t>
+      </w:r>
+    </w:p>
+    <w:p>
+      <w:r>
+        <w:t>Note that we can specify a constant bonus to damage in this file, and</w:t>
+      </w:r>
+    </w:p>
+    <w:p>
+      <w:proofErr w:type="gramStart"/>
+      <w:r>
+        <w:t>up</w:t>
+      </w:r>
+      <w:proofErr w:type="gramEnd"/>
+      <w:r>
+        <w:t xml:space="preserve"> to 4 blows are permitted.</w:t>
+      </w:r>
+    </w:p>
+    <w:p/>
+    <w:p>
+      <w:r>
+        <w:t>If dice is &gt; 0 and sides == 0, we use dice * level + bonus, or</w:t>
+      </w:r>
+    </w:p>
+    <w:p>
+      <w:proofErr w:type="gramStart"/>
+      <w:r>
+        <w:t>dice</w:t>
+      </w:r>
+      <w:proofErr w:type="gramEnd"/>
+      <w:r>
+        <w:t xml:space="preserve"> * 25 + bonus, if the spell is the result of using an object.</w:t>
+      </w:r>
+    </w:p>
+    <w:p/>
+    <w:p>
+      <w:r>
+        <w:t>Note that if you are applying blows to a player, you should apply the blow</w:t>
+      </w:r>
+    </w:p>
+    <w:p>
+      <w:proofErr w:type="gramStart"/>
+      <w:r>
+        <w:t>that</w:t>
+      </w:r>
+      <w:proofErr w:type="gramEnd"/>
+      <w:r>
+        <w:t xml:space="preserve"> blinds them last, if possible, because they will not know the results</w:t>
+      </w:r>
+    </w:p>
+    <w:p>
+      <w:proofErr w:type="gramStart"/>
+      <w:r>
+        <w:t>of</w:t>
+      </w:r>
+      <w:proofErr w:type="gramEnd"/>
+      <w:r>
+        <w:t xml:space="preserve"> the other blows.</w:t>
+      </w:r>
+    </w:p>
+    <w:p/>
+    <w:p>
+      <w:r>
+        <w:t>'L' indicates how long the duration component of the spell lasts.</w:t>
+      </w:r>
+    </w:p>
+    <w:p/>
+    <w:p>
+      <w:r>
+        <w:t xml:space="preserve">'S' indicates another </w:t>
+      </w:r>
+      <w:proofErr w:type="spellStart"/>
+      <w:r>
+        <w:t>parametised</w:t>
+      </w:r>
+      <w:proofErr w:type="spellEnd"/>
+      <w:r>
+        <w:t xml:space="preserve"> effect. The parameter value</w:t>
+      </w:r>
+    </w:p>
+    <w:p>
+      <w:proofErr w:type="gramStart"/>
+      <w:r>
+        <w:t>depends</w:t>
+      </w:r>
+      <w:proofErr w:type="gramEnd"/>
+      <w:r>
+        <w:t xml:space="preserve"> on the effect in question.</w:t>
+      </w:r>
+    </w:p>
+    <w:p/>
+    <w:p>
+      <w:r>
+        <w:t>'D' description indicates the description display when the spell</w:t>
+      </w:r>
+    </w:p>
+    <w:p>
+      <w:proofErr w:type="gramStart"/>
+      <w:r>
         <w:lastRenderedPageBreak/>
-        <w:t>and</w:t>
-      </w:r>
-      <w:proofErr w:type="gramEnd"/>
-      <w:r>
-        <w:t xml:space="preserve"> the increase in spell effect based on player level.</w:t>
-      </w:r>
-    </w:p>
-    <w:p>
-      <w:r>
-        <w:t>Note that we can specify a constant bonus to damage in this file, and</w:t>
-      </w:r>
-    </w:p>
-    <w:p>
-      <w:proofErr w:type="gramStart"/>
-      <w:r>
-        <w:t>up</w:t>
-      </w:r>
-      <w:proofErr w:type="gramEnd"/>
-      <w:r>
-        <w:t xml:space="preserve"> to 4 blows are permitted.</w:t>
-      </w:r>
-    </w:p>
-    <w:p/>
-    <w:p>
-      <w:r>
-        <w:t>If dice is &gt; 0 and sides == 0, we use dice * level + bonus, or</w:t>
-      </w:r>
-    </w:p>
-    <w:p>
-      <w:proofErr w:type="gramStart"/>
-      <w:r>
-        <w:t>dice</w:t>
-      </w:r>
-      <w:proofErr w:type="gramEnd"/>
-      <w:r>
-        <w:t xml:space="preserve"> * 25 + bonus, if the spell is the result of using an object.</w:t>
-      </w:r>
-    </w:p>
-    <w:p/>
-    <w:p>
-      <w:r>
-        <w:t>Note that if you are applying blows to a player, you should apply the blow</w:t>
-      </w:r>
-    </w:p>
-    <w:p>
-      <w:proofErr w:type="gramStart"/>
-      <w:r>
-        <w:t>that</w:t>
-      </w:r>
-      <w:proofErr w:type="gramEnd"/>
-      <w:r>
-        <w:t xml:space="preserve"> blinds them last, if possible, because they will not know the results</w:t>
-      </w:r>
-    </w:p>
-    <w:p>
-      <w:proofErr w:type="gramStart"/>
-      <w:r>
-        <w:t>of</w:t>
-      </w:r>
-      <w:proofErr w:type="gramEnd"/>
-      <w:r>
-        <w:t xml:space="preserve"> the other blows.</w:t>
-      </w:r>
-    </w:p>
-    <w:p/>
-    <w:p>
-      <w:r>
-        <w:t>'L' indicates how long the duration component of the spell lasts.</w:t>
-      </w:r>
-    </w:p>
-    <w:p/>
-    <w:p>
-      <w:r>
-        <w:t xml:space="preserve">'S' indicates another </w:t>
-      </w:r>
-      <w:proofErr w:type="spellStart"/>
-      <w:r>
-        <w:t>parametised</w:t>
-      </w:r>
-      <w:proofErr w:type="spellEnd"/>
-      <w:r>
-        <w:t xml:space="preserve"> effect. The parameter value</w:t>
-      </w:r>
-    </w:p>
-    <w:p>
-      <w:proofErr w:type="gramStart"/>
-      <w:r>
-        <w:t>depends</w:t>
-      </w:r>
-      <w:proofErr w:type="gramEnd"/>
-      <w:r>
-        <w:t xml:space="preserve"> on the effect in question.</w:t>
-      </w:r>
-    </w:p>
-    <w:p/>
-    <w:p>
-      <w:r>
-        <w:t>'D' description indicates the description display when the spell</w:t>
-      </w:r>
-    </w:p>
-    <w:p>
-      <w:proofErr w:type="gramStart"/>
-      <w:r>
         <w:t>takes</w:t>
       </w:r>
       <w:proofErr w:type="gramEnd"/>
@@ -8027,6 +8731,7 @@
   <w:style w:type="character" w:default="1" w:styleId="DefaultParagraphFont">
     <w:name w:val="Default Paragraph Font"/>
     <w:uiPriority w:val="1"/>
+    <w:semiHidden/>
     <w:unhideWhenUsed/>
   </w:style>
   <w:style w:type="table" w:default="1" w:styleId="TableNormal">

</xml_diff>

<commit_message>
- Fix for Bug #13654 Phantasmal Force summons wrong monster.
- Reassign some ghosts, shadow monsters into different groups.
</commit_message>
<xml_diff>
--- a/trunk/unangband/lib/docs/modding.docx
+++ b/trunk/unangband/lib/docs/modding.docx
@@ -5932,7 +5932,6 @@
         </w:pBdr>
       </w:pPr>
       <w:r>
-        <w:lastRenderedPageBreak/>
         <w:t>R - Light Red</w:t>
       </w:r>
       <w:r>
@@ -5952,6 +5951,7 @@
     </w:p>
     <w:p>
       <w:r>
+        <w:lastRenderedPageBreak/>
         <w:t>N</w:t>
       </w:r>
       <w:r>
@@ -6008,7 +6008,10 @@
         <w:pStyle w:val="NoSpacing"/>
       </w:pPr>
       <w:r>
-        <w:t>21 Ghost</w:t>
+        <w:t xml:space="preserve">21 </w:t>
+      </w:r>
+      <w:r>
+        <w:t>Phantom</w:t>
       </w:r>
     </w:p>
     <w:p>
@@ -6024,7 +6027,7 @@
         <w:pStyle w:val="NoSpacing"/>
       </w:pPr>
       <w:r>
-        <w:t>23 Golem</w:t>
+        <w:t>23 Soul</w:t>
       </w:r>
     </w:p>
     <w:p>
@@ -6051,7 +6054,19 @@
         <w:t>26 Termite</w:t>
       </w:r>
     </w:p>
-    <w:p/>
+    <w:p>
+      <w:pPr>
+        <w:pStyle w:val="NoSpacing"/>
+      </w:pPr>
+      <w:r>
+        <w:t>27 Shadow</w:t>
+      </w:r>
+    </w:p>
+    <w:p>
+      <w:pPr>
+        <w:pStyle w:val="NoSpacing"/>
+      </w:pPr>
+    </w:p>
     <w:p>
       <w:r>
         <w:t>'B' is for blows - method of attack, effect of attack, and damage from attack. There may be up to four of these lines; effect and damage are optional.</w:t>

</xml_diff>

<commit_message>
- Update windows batch build files to use 0.6.3 version number.
</commit_message>
<xml_diff>
--- a/trunk/unangband/lib/docs/modding.docx
+++ b/trunk/unangband/lib/docs/modding.docx
@@ -3337,15 +3337,7 @@
         <w:spacing w:after="0" w:line="240" w:lineRule="auto"/>
       </w:pPr>
       <w:r>
-        <w:t>N</w:t>
-      </w:r>
-      <w:proofErr w:type="gramStart"/>
-      <w:r>
-        <w:t>:1:the</w:t>
-      </w:r>
-      <w:proofErr w:type="gramEnd"/>
-      <w:r>
-        <w:t xml:space="preserve"> first element</w:t>
+        <w:t>N:1:the first element</w:t>
       </w:r>
     </w:p>
     <w:p>
@@ -3353,41 +3345,23 @@
         <w:spacing w:after="0" w:line="240" w:lineRule="auto"/>
       </w:pPr>
       <w:r>
-        <w:t>A</w:t>
-      </w:r>
-      <w:proofErr w:type="gramStart"/>
-      <w:r>
-        <w:t>:1:2:3</w:t>
-      </w:r>
-      <w:proofErr w:type="gramEnd"/>
+        <w:t>A:1:2:3</w:t>
+      </w:r>
     </w:p>
     <w:p>
       <w:pPr>
         <w:spacing w:after="0" w:line="240" w:lineRule="auto"/>
       </w:pPr>
       <w:r>
-        <w:t>B</w:t>
-      </w:r>
-      <w:proofErr w:type="gramStart"/>
-      <w:r>
-        <w:t>:4:5</w:t>
-      </w:r>
-      <w:proofErr w:type="gramEnd"/>
+        <w:t>B:4:5</w:t>
+      </w:r>
     </w:p>
     <w:p>
       <w:pPr>
         <w:spacing w:after="0" w:line="240" w:lineRule="auto"/>
       </w:pPr>
       <w:r>
-        <w:t>F</w:t>
-      </w:r>
-      <w:proofErr w:type="gramStart"/>
-      <w:r>
-        <w:t>:FIRST</w:t>
-      </w:r>
-      <w:proofErr w:type="gramEnd"/>
-      <w:r>
-        <w:t>_FLAG | SECOND_FLAG</w:t>
+        <w:t>F:FIRST_FLAG | SECOND_FLAG</w:t>
       </w:r>
     </w:p>
     <w:p>
@@ -3400,25 +3374,12 @@
         <w:spacing w:after="0" w:line="240" w:lineRule="auto"/>
       </w:pPr>
       <w:r>
-        <w:t>N</w:t>
-      </w:r>
-      <w:proofErr w:type="gramStart"/>
-      <w:r>
-        <w:t>:2:the</w:t>
-      </w:r>
-      <w:proofErr w:type="gramEnd"/>
-      <w:r>
-        <w:t xml:space="preserve"> second element</w:t>
-      </w:r>
-    </w:p>
-    <w:p>
-      <w:proofErr w:type="gramStart"/>
-      <w:r>
-        <w:t>etc</w:t>
-      </w:r>
-      <w:proofErr w:type="gramEnd"/>
-      <w:r>
-        <w:t>.</w:t>
+        <w:t>N:2:the second element</w:t>
+      </w:r>
+    </w:p>
+    <w:p>
+      <w:r>
+        <w:t>etc.</w:t>
       </w:r>
     </w:p>
     <w:p>
@@ -3629,15 +3590,7 @@
       </w:r>
       <w:proofErr w:type="spellEnd"/>
       <w:r>
-        <w:t xml:space="preserve">. This will automatically update the corresponding .raw file as a part of the game start up. Various checks are made to ensure that the changes parse correctly, but not a lot of data bounds checking </w:t>
-      </w:r>
-      <w:proofErr w:type="gramStart"/>
-      <w:r>
-        <w:t>is</w:t>
-      </w:r>
-      <w:proofErr w:type="gramEnd"/>
-      <w:r>
-        <w:t xml:space="preserve"> enabled, so it is relatively easy to crash the </w:t>
+        <w:t xml:space="preserve">. This will automatically update the corresponding .raw file as a part of the game start up. Various checks are made to ensure that the changes parse correctly, but not a lot of data bounds checking is enabled, so it is relatively easy to crash the </w:t>
       </w:r>
       <w:proofErr w:type="spellStart"/>
       <w:r>
@@ -3671,15 +3624,7 @@
     </w:p>
     <w:p>
       <w:r>
-        <w:t xml:space="preserve">You’ll quickly learn (unless you are of a certain frame of mind), that changing the edit files to win the game quickly ruins the experience for you, and you should refrain from trying this, or even peeking at the information contained inside, to discover the surprises ahead. Unfortunately, this temptation is often too great – and </w:t>
-      </w:r>
-      <w:proofErr w:type="gramStart"/>
-      <w:r>
-        <w:t>a challenge that few open source games are</w:t>
-      </w:r>
-      <w:proofErr w:type="gramEnd"/>
-      <w:r>
-        <w:t xml:space="preserve"> likely to be able to overcome. But with the rise of sites like gamefaqs.com and programs like Glider, the same information sharing challenge is faced by commercial games as well. Luckily, the procedural generation, randomness and other </w:t>
+        <w:t xml:space="preserve">You’ll quickly learn (unless you are of a certain frame of mind), that changing the edit files to win the game quickly ruins the experience for you, and you should refrain from trying this, or even peeking at the information contained inside, to discover the surprises ahead. Unfortunately, this temptation is often too great – and a challenge that few open source games are likely to be able to overcome. But with the rise of sites like gamefaqs.com and programs like Glider, the same information sharing challenge is faced by commercial games as well. Luckily, the procedural generation, randomness and other </w:t>
       </w:r>
       <w:proofErr w:type="spellStart"/>
       <w:r>
@@ -5062,15 +5007,7 @@
       </w:r>
       <w:proofErr w:type="spellEnd"/>
       <w:r>
-        <w:t xml:space="preserve"> or special item, noting that it cannot be destroyed, seeing that it has a </w:t>
-      </w:r>
-      <w:proofErr w:type="gramStart"/>
-      <w:r>
-        <w:t>Unique</w:t>
-      </w:r>
-      <w:proofErr w:type="gramEnd"/>
-      <w:r>
-        <w:t xml:space="preserve"> rune and identifying the name and recognising it as a name of an </w:t>
+        <w:t xml:space="preserve"> or special item, noting that it cannot be destroyed, seeing that it has a Unique rune and identifying the name and recognising it as a name of an </w:t>
       </w:r>
       <w:proofErr w:type="spellStart"/>
       <w:r>
@@ -5140,17 +5077,12 @@
         <w:t xml:space="preserve"> throughout </w:t>
       </w:r>
       <w:proofErr w:type="spellStart"/>
-      <w:proofErr w:type="gramStart"/>
       <w:r>
         <w:t>Unangband</w:t>
       </w:r>
       <w:proofErr w:type="spellEnd"/>
       <w:r>
-        <w:t>, that</w:t>
-      </w:r>
-      <w:proofErr w:type="gramEnd"/>
-      <w:r>
-        <w:t xml:space="preserve"> has been inherited from </w:t>
+        <w:t xml:space="preserve">, that has been inherited from </w:t>
       </w:r>
       <w:proofErr w:type="spellStart"/>
       <w:r>
@@ -5252,15 +5184,7 @@
         </w:pBdr>
       </w:pPr>
       <w:r>
-        <w:t xml:space="preserve">N: serial </w:t>
-      </w:r>
-      <w:proofErr w:type="gramStart"/>
-      <w:r>
-        <w:t>number :</w:t>
-      </w:r>
-      <w:proofErr w:type="gramEnd"/>
-      <w:r>
-        <w:t xml:space="preserve"> item name</w:t>
+        <w:t>N: serial number : item name</w:t>
       </w:r>
     </w:p>
     <w:p>
@@ -5277,17 +5201,12 @@
         <w:t xml:space="preserve">I: </w:t>
       </w:r>
       <w:proofErr w:type="spellStart"/>
-      <w:proofErr w:type="gramStart"/>
       <w:r>
         <w:t>tval</w:t>
       </w:r>
       <w:proofErr w:type="spellEnd"/>
       <w:r>
-        <w:t xml:space="preserve"> :</w:t>
-      </w:r>
-      <w:proofErr w:type="gramEnd"/>
-      <w:r>
-        <w:t xml:space="preserve"> </w:t>
+        <w:t xml:space="preserve"> : </w:t>
       </w:r>
       <w:proofErr w:type="spellStart"/>
       <w:r>
@@ -5314,15 +5233,7 @@
         </w:pBdr>
       </w:pPr>
       <w:r>
-        <w:t xml:space="preserve">W: </w:t>
-      </w:r>
-      <w:proofErr w:type="gramStart"/>
-      <w:r>
-        <w:t>depth :</w:t>
-      </w:r>
-      <w:proofErr w:type="gramEnd"/>
-      <w:r>
-        <w:t xml:space="preserve"> rarity : weight : cost</w:t>
+        <w:t>W: depth : rarity : weight : cost</w:t>
       </w:r>
     </w:p>
     <w:p>
@@ -5344,15 +5255,7 @@
       </w:r>
       <w:proofErr w:type="spellEnd"/>
       <w:r>
-        <w:t xml:space="preserve"> </w:t>
-      </w:r>
-      <w:proofErr w:type="gramStart"/>
-      <w:r>
-        <w:t>class :</w:t>
-      </w:r>
-      <w:proofErr w:type="gramEnd"/>
-      <w:r>
-        <w:t xml:space="preserve"> base damage : plus </w:t>
+        <w:t xml:space="preserve"> class : base damage : plus </w:t>
       </w:r>
       <w:proofErr w:type="spellStart"/>
       <w:r>
@@ -5388,15 +5291,7 @@
         </w:pBdr>
       </w:pPr>
       <w:r>
-        <w:t xml:space="preserve">A: </w:t>
-      </w:r>
-      <w:proofErr w:type="gramStart"/>
-      <w:r>
-        <w:t>activation :</w:t>
-      </w:r>
-      <w:proofErr w:type="gramEnd"/>
-      <w:r>
-        <w:t xml:space="preserve"> recharge time : recharge time dice</w:t>
+        <w:t>A: activation : recharge time : recharge time dice</w:t>
       </w:r>
     </w:p>
     <w:p>
@@ -5427,13 +5322,8 @@
       <w:bookmarkEnd w:id="12"/>
     </w:p>
     <w:p>
-      <w:proofErr w:type="gramStart"/>
-      <w:r>
-        <w:t>'N' indicates the beginning of an entry.</w:t>
-      </w:r>
-      <w:proofErr w:type="gramEnd"/>
-      <w:r>
-        <w:t xml:space="preserve"> The serial number must</w:t>
+      <w:r>
+        <w:t>'N' indicates the beginning of an entry. The serial number must</w:t>
       </w:r>
       <w:r>
         <w:t xml:space="preserve"> </w:t>
@@ -5757,17 +5647,12 @@
         <w:t xml:space="preserve">Adding a new </w:t>
       </w:r>
       <w:proofErr w:type="spellStart"/>
-      <w:proofErr w:type="gramStart"/>
       <w:r>
         <w:t>artifact</w:t>
       </w:r>
       <w:proofErr w:type="spellEnd"/>
       <w:r>
-        <w:t>,</w:t>
-      </w:r>
-      <w:proofErr w:type="gramEnd"/>
-      <w:r>
-        <w:t xml:space="preserve"> or changing the powers of existing ones, will NOT affect </w:t>
+        <w:t xml:space="preserve">, or changing the powers of existing ones, will NOT affect </w:t>
       </w:r>
       <w:proofErr w:type="spellStart"/>
       <w:r>
@@ -9334,15 +9219,7 @@
     </w:p>
     <w:p>
       <w:r>
-        <w:t xml:space="preserve">STUPID monsters use less of the monster AI (artificial intelligence) routines than other monsters. When choosing a spell, a STUPID monster picks one at random after eliminating a few spells which will never be effective e.g. recovering mana when already at full mana. To compensate, STUPID monsters never fail when casting a spell. </w:t>
-      </w:r>
-      <w:proofErr w:type="spellStart"/>
-      <w:r>
-        <w:t>A</w:t>
-      </w:r>
-      <w:proofErr w:type="spellEnd"/>
-      <w:r>
-        <w:t xml:space="preserve"> STUPID monster also disregards traps when choosing where to move.</w:t>
+        <w:t>STUPID monsters use less of the monster AI (artificial intelligence) routines than other monsters. When choosing a spell, a STUPID monster picks one at random after eliminating a few spells which will never be effective e.g. recovering mana when already at full mana. To compensate, STUPID monsters never fail when casting a spell. A STUPID monster also disregards traps when choosing where to move.</w:t>
       </w:r>
     </w:p>
     <w:p>
@@ -9500,12 +9377,13 @@
         <w:t>otherwise 100% effective resistance.</w:t>
       </w:r>
     </w:p>
+    <w:p/>
+    <w:p/>
     <w:p>
       <w:pPr>
         <w:pStyle w:val="Heading1"/>
       </w:pPr>
       <w:r>
-        <w:lastRenderedPageBreak/>
         <w:t>Object.txt</w:t>
       </w:r>
       <w:bookmarkEnd w:id="30"/>

</xml_diff>